<commit_message>
Actualizada la ayuda y corregido la documentacion de swagger del generic-nomenclador.controller.ts
</commit_message>
<xml_diff>
--- a/help/Metodología para trabajar con el api.docx
+++ b/help/Metodología para trabajar con el api.docx
@@ -1227,11 +1227,19 @@
         <w:t xml:space="preserve"> (</w:t>
       </w:r>
       <w:proofErr w:type="spellStart"/>
+      <w:proofErr w:type="gramStart"/>
       <w:r>
         <w:rPr>
           <w:lang w:val="es-ES"/>
         </w:rPr>
-        <w:t>role.entity.ts</w:t>
+        <w:t>role.entity</w:t>
+      </w:r>
+      <w:proofErr w:type="gramEnd"/>
+      <w:r>
+        <w:rPr>
+          <w:lang w:val="es-ES"/>
+        </w:rPr>
+        <w:t>.ts</w:t>
       </w:r>
       <w:proofErr w:type="spellEnd"/>
       <w:r>
@@ -1938,7 +1946,19 @@
         <w:rPr>
           <w:lang w:val="es-ES"/>
         </w:rPr>
-        <w:t xml:space="preserve"> que ha su vez esta esta extendiendo de </w:t>
+        <w:t xml:space="preserve"> que ha su vez esta </w:t>
+      </w:r>
+      <w:r>
+        <w:rPr>
+          <w:lang w:val="es-ES"/>
+        </w:rPr>
+        <w:t>está</w:t>
+      </w:r>
+      <w:r>
+        <w:rPr>
+          <w:lang w:val="es-ES"/>
+        </w:rPr>
+        <w:t xml:space="preserve"> extendiendo de </w:t>
       </w:r>
       <w:proofErr w:type="spellStart"/>
       <w:r>
@@ -1969,7 +1989,14 @@
         <w:rPr>
           <w:color w:val="FF78B2"/>
         </w:rPr>
-        <w:t>@Entity</w:t>
+        <w:t>@</w:t>
+      </w:r>
+      <w:proofErr w:type="gramStart"/>
+      <w:r>
+        <w:rPr>
+          <w:color w:val="FF78B2"/>
+        </w:rPr>
+        <w:t>Entity</w:t>
       </w:r>
       <w:r>
         <w:rPr>
@@ -1979,6 +2006,7 @@
         </w:rPr>
         <w:t>(</w:t>
       </w:r>
+      <w:proofErr w:type="gramEnd"/>
       <w:r>
         <w:rPr>
           <w:color w:val="FF806C"/>
@@ -2196,6 +2224,7 @@
         <w:t xml:space="preserve"> </w:t>
       </w:r>
       <w:proofErr w:type="spellStart"/>
+      <w:proofErr w:type="gramStart"/>
       <w:r>
         <w:rPr>
           <w:b/>
@@ -2205,6 +2234,7 @@
         <w:t>GenericNomencladorEntity</w:t>
       </w:r>
       <w:proofErr w:type="spellEnd"/>
+      <w:proofErr w:type="gramEnd"/>
       <w:r>
         <w:rPr>
           <w:b/>
@@ -2236,6 +2266,7 @@
           <w:color w:val="FFA245"/>
         </w:rPr>
       </w:pPr>
+      <w:proofErr w:type="gramStart"/>
       <w:r>
         <w:rPr>
           <w:b/>
@@ -2252,6 +2283,7 @@
         </w:rPr>
         <w:t>(</w:t>
       </w:r>
+      <w:proofErr w:type="gramEnd"/>
       <w:r>
         <w:rPr>
           <w:color w:val="FCFCFC"/>
@@ -2486,6 +2518,7 @@
         <w:t xml:space="preserve">Por ultimo nos pedirá implementar el método </w:t>
       </w:r>
       <w:proofErr w:type="spellStart"/>
+      <w:proofErr w:type="gramStart"/>
       <w:r>
         <w:rPr>
           <w:b/>
@@ -2501,7 +2534,16 @@
           <w:bCs/>
           <w:lang w:eastAsia="es-MX"/>
         </w:rPr>
-        <w:t>()</w:t>
+        <w:t>(</w:t>
+      </w:r>
+      <w:proofErr w:type="gramEnd"/>
+      <w:r>
+        <w:rPr>
+          <w:b/>
+          <w:bCs/>
+          <w:lang w:eastAsia="es-MX"/>
+        </w:rPr>
+        <w:t>)</w:t>
       </w:r>
       <w:r>
         <w:rPr>
@@ -2544,6 +2586,7 @@
         <w:t xml:space="preserve"> </w:t>
       </w:r>
       <w:proofErr w:type="spellStart"/>
+      <w:proofErr w:type="gramStart"/>
       <w:r>
         <w:rPr>
           <w:b/>
@@ -2553,6 +2596,7 @@
         <w:t>GenericNomencladorEntity</w:t>
       </w:r>
       <w:proofErr w:type="spellEnd"/>
+      <w:proofErr w:type="gramEnd"/>
       <w:r>
         <w:rPr>
           <w:b/>
@@ -2632,6 +2676,7 @@
         <w:t xml:space="preserve"> </w:t>
       </w:r>
       <w:proofErr w:type="spellStart"/>
+      <w:proofErr w:type="gramStart"/>
       <w:r>
         <w:rPr>
           <w:rFonts w:ascii="Courier New" w:eastAsia="Times New Roman" w:hAnsi="Courier New" w:cs="Courier New"/>
@@ -2653,7 +2698,20 @@
           <w:szCs w:val="20"/>
           <w:lang w:eastAsia="es-MX"/>
         </w:rPr>
-        <w:t>()</w:t>
+        <w:t>(</w:t>
+      </w:r>
+      <w:proofErr w:type="gramEnd"/>
+      <w:r>
+        <w:rPr>
+          <w:rFonts w:ascii="Courier New" w:eastAsia="Times New Roman" w:hAnsi="Courier New" w:cs="Courier New"/>
+          <w:i/>
+          <w:iCs/>
+          <w:color w:val="FFA245"/>
+          <w:sz w:val="20"/>
+          <w:szCs w:val="20"/>
+          <w:lang w:eastAsia="es-MX"/>
+        </w:rPr>
+        <w:t>)</w:t>
       </w:r>
       <w:r>
         <w:rPr>
@@ -3078,6 +3136,7 @@
         </w:rPr>
       </w:pPr>
       <w:proofErr w:type="spellStart"/>
+      <w:proofErr w:type="gramStart"/>
       <w:r>
         <w:rPr>
           <w:b/>
@@ -3096,6 +3155,7 @@
         <w:t>{</w:t>
       </w:r>
       <w:proofErr w:type="spellStart"/>
+      <w:proofErr w:type="gramEnd"/>
       <w:r>
         <w:rPr>
           <w:color w:val="75C2B3"/>
@@ -3395,19 +3455,43 @@
           <w:szCs w:val="20"/>
           <w:lang w:eastAsia="es-MX"/>
         </w:rPr>
-        <w:t>@IsString</w:t>
-      </w:r>
+        <w:t>@</w:t>
+      </w:r>
+      <w:proofErr w:type="gramStart"/>
       <w:r>
         <w:rPr>
           <w:rFonts w:ascii="Courier New" w:eastAsia="Times New Roman" w:hAnsi="Courier New" w:cs="Courier New"/>
-          <w:i/>
-          <w:iCs/>
-          <w:color w:val="FFA245"/>
+          <w:color w:val="FF78B2"/>
           <w:sz w:val="20"/>
           <w:szCs w:val="20"/>
           <w:lang w:eastAsia="es-MX"/>
         </w:rPr>
-        <w:t>({</w:t>
+        <w:t>IsString</w:t>
+      </w:r>
+      <w:r>
+        <w:rPr>
+          <w:rFonts w:ascii="Courier New" w:eastAsia="Times New Roman" w:hAnsi="Courier New" w:cs="Courier New"/>
+          <w:i/>
+          <w:iCs/>
+          <w:color w:val="FFA245"/>
+          <w:sz w:val="20"/>
+          <w:szCs w:val="20"/>
+          <w:lang w:eastAsia="es-MX"/>
+        </w:rPr>
+        <w:t>(</w:t>
+      </w:r>
+      <w:proofErr w:type="gramEnd"/>
+      <w:r>
+        <w:rPr>
+          <w:rFonts w:ascii="Courier New" w:eastAsia="Times New Roman" w:hAnsi="Courier New" w:cs="Courier New"/>
+          <w:i/>
+          <w:iCs/>
+          <w:color w:val="FFA245"/>
+          <w:sz w:val="20"/>
+          <w:szCs w:val="20"/>
+          <w:lang w:eastAsia="es-MX"/>
+        </w:rPr>
+        <w:t>{</w:t>
       </w:r>
       <w:r>
         <w:rPr>
@@ -4347,6 +4431,7 @@
         <w:t xml:space="preserve">  </w:t>
       </w:r>
       <w:proofErr w:type="spellStart"/>
+      <w:proofErr w:type="gramStart"/>
       <w:r>
         <w:rPr>
           <w:rFonts w:ascii="Courier New" w:eastAsia="Times New Roman" w:hAnsi="Courier New" w:cs="Courier New"/>
@@ -4380,6 +4465,7 @@
         <w:t>dtoToString</w:t>
       </w:r>
       <w:proofErr w:type="spellEnd"/>
+      <w:proofErr w:type="gramEnd"/>
       <w:r>
         <w:rPr>
           <w:rFonts w:ascii="Courier New" w:eastAsia="Times New Roman" w:hAnsi="Courier New" w:cs="Courier New"/>
@@ -4578,6 +4664,7 @@
         <w:t xml:space="preserve"> utilizaremos el método </w:t>
       </w:r>
       <w:proofErr w:type="spellStart"/>
+      <w:proofErr w:type="gramStart"/>
       <w:r>
         <w:rPr>
           <w:lang w:eastAsia="es-MX"/>
@@ -4589,7 +4676,14 @@
         <w:rPr>
           <w:lang w:eastAsia="es-MX"/>
         </w:rPr>
-        <w:t xml:space="preserve">() creado en la entidad. </w:t>
+        <w:t>(</w:t>
+      </w:r>
+      <w:proofErr w:type="gramEnd"/>
+      <w:r>
+        <w:rPr>
+          <w:lang w:eastAsia="es-MX"/>
+        </w:rPr>
+        <w:t xml:space="preserve">) creado en la entidad. </w:t>
       </w:r>
       <w:r>
         <w:rPr>
@@ -5768,6 +5862,7 @@
         <w:t xml:space="preserve"> new </w:t>
       </w:r>
       <w:proofErr w:type="spellStart"/>
+      <w:proofErr w:type="gramStart"/>
       <w:r>
         <w:rPr>
           <w:color w:val="82E6FF"/>
@@ -5783,6 +5878,7 @@
         </w:rPr>
         <w:t>(</w:t>
       </w:r>
+      <w:proofErr w:type="gramEnd"/>
       <w:r>
         <w:rPr>
           <w:i/>
@@ -5934,7 +6030,14 @@
           <w:color w:val="DFDFE0"/>
         </w:rPr>
         <w:br/>
-        <w:t xml:space="preserve">    </w:t>
+        <w:t xml:space="preserve">  </w:t>
+      </w:r>
+      <w:proofErr w:type="gramStart"/>
+      <w:r>
+        <w:rPr>
+          <w:color w:val="DFDFE0"/>
+        </w:rPr>
+        <w:t xml:space="preserve">  </w:t>
       </w:r>
       <w:r>
         <w:rPr>
@@ -5944,6 +6047,7 @@
         </w:rPr>
         <w:t>}</w:t>
       </w:r>
+      <w:proofErr w:type="gramEnd"/>
       <w:r>
         <w:rPr>
           <w:i/>
@@ -17668,6 +17772,7 @@
           <w:lang w:eastAsia="es-MX"/>
         </w:rPr>
       </w:pPr>
+      <w:bookmarkStart w:id="0" w:name="_Hlk84846105"/>
       <w:r>
         <w:rPr>
           <w:lang w:eastAsia="es-MX"/>
@@ -17691,7 +17796,19 @@
         <w:rPr>
           <w:lang w:eastAsia="es-MX"/>
         </w:rPr>
-        <w:t xml:space="preserve"> Además contiene todos los </w:t>
+        <w:t xml:space="preserve"> </w:t>
+      </w:r>
+      <w:r>
+        <w:rPr>
+          <w:lang w:eastAsia="es-MX"/>
+        </w:rPr>
+        <w:t>Además,</w:t>
+      </w:r>
+      <w:r>
+        <w:rPr>
+          <w:lang w:eastAsia="es-MX"/>
+        </w:rPr>
+        <w:t xml:space="preserve"> contiene todos los </w:t>
       </w:r>
       <w:proofErr w:type="spellStart"/>
       <w:r>
@@ -17826,7 +17943,13 @@
         <w:rPr>
           <w:lang w:val="es-ES"/>
         </w:rPr>
-        <w:t>el se ponen los nombres de los nomencladores. Ejemplo</w:t>
+        <w:t>él</w:t>
+      </w:r>
+      <w:r>
+        <w:rPr>
+          <w:lang w:val="es-ES"/>
+        </w:rPr>
+        <w:t xml:space="preserve"> se ponen los nombres de los nomencladores. Ejemplo</w:t>
       </w:r>
     </w:p>
     <w:p>
@@ -18139,7 +18262,19 @@
         <w:rPr>
           <w:lang w:eastAsia="es-MX"/>
         </w:rPr>
-        <w:t xml:space="preserve"> En amarillo esta el nombre que tiene en el </w:t>
+        <w:t xml:space="preserve"> En amarillo </w:t>
+      </w:r>
+      <w:r>
+        <w:rPr>
+          <w:lang w:eastAsia="es-MX"/>
+        </w:rPr>
+        <w:t>está</w:t>
+      </w:r>
+      <w:r>
+        <w:rPr>
+          <w:lang w:eastAsia="es-MX"/>
+        </w:rPr>
+        <w:t xml:space="preserve"> el nombre que tiene en el </w:t>
       </w:r>
       <w:proofErr w:type="spellStart"/>
       <w:r>
@@ -18376,8 +18511,20 @@
           <w:szCs w:val="20"/>
           <w:lang w:eastAsia="es-MX"/>
         </w:rPr>
-        <w:t>@InjectRepository(</w:t>
-      </w:r>
+        <w:t>@</w:t>
+      </w:r>
+      <w:proofErr w:type="gramStart"/>
+      <w:r>
+        <w:rPr>
+          <w:rFonts w:ascii="Courier New" w:eastAsia="Times New Roman" w:hAnsi="Courier New" w:cs="Courier New"/>
+          <w:color w:val="7F8C99"/>
+          <w:sz w:val="20"/>
+          <w:szCs w:val="20"/>
+          <w:lang w:eastAsia="es-MX"/>
+        </w:rPr>
+        <w:t>InjectRepository(</w:t>
+      </w:r>
+      <w:proofErr w:type="gramEnd"/>
       <w:r>
         <w:rPr>
           <w:rFonts w:ascii="Courier New" w:eastAsia="Times New Roman" w:hAnsi="Courier New" w:cs="Courier New"/>
@@ -18585,6 +18732,7 @@
         <w:t>}</w:t>
       </w:r>
     </w:p>
+    <w:bookmarkEnd w:id="0"/>
     <w:p>
       <w:pPr>
         <w:rPr>

</xml_diff>